<commit_message>
working with github locally
</commit_message>
<xml_diff>
--- a/Huong dan git.docx
+++ b/Huong dan git.docx
@@ -783,6 +783,46 @@
       </w:r>
     </w:p>
     <w:p>
+      <w:r>
+        <w:rPr>
+          <w:noProof/>
+        </w:rPr>
+        <w:drawing>
+          <wp:inline distT="0" distB="0" distL="0" distR="0" wp14:anchorId="64A9D597" wp14:editId="6BBDB7E0">
+            <wp:extent cx="5943600" cy="2857500"/>
+            <wp:effectExtent l="0" t="0" r="0" b="0"/>
+            <wp:docPr id="1" name="Picture 1"/>
+            <wp:cNvGraphicFramePr>
+              <a:graphicFrameLocks xmlns:a="http://schemas.openxmlformats.org/drawingml/2006/main" noChangeAspect="1"/>
+            </wp:cNvGraphicFramePr>
+            <a:graphic xmlns:a="http://schemas.openxmlformats.org/drawingml/2006/main">
+              <a:graphicData uri="http://schemas.openxmlformats.org/drawingml/2006/picture">
+                <pic:pic xmlns:pic="http://schemas.openxmlformats.org/drawingml/2006/picture">
+                  <pic:nvPicPr>
+                    <pic:cNvPr id="1" name=""/>
+                    <pic:cNvPicPr/>
+                  </pic:nvPicPr>
+                  <pic:blipFill>
+                    <a:blip r:embed="rId10"/>
+                    <a:stretch>
+                      <a:fillRect/>
+                    </a:stretch>
+                  </pic:blipFill>
+                  <pic:spPr>
+                    <a:xfrm>
+                      <a:off x="0" y="0"/>
+                      <a:ext cx="5943600" cy="2857500"/>
+                    </a:xfrm>
+                    <a:prstGeom prst="rect">
+                      <a:avLst/>
+                    </a:prstGeom>
+                  </pic:spPr>
+                </pic:pic>
+              </a:graphicData>
+            </a:graphic>
+          </wp:inline>
+        </w:drawing>
+      </w:r>
       <w:bookmarkStart w:id="0" w:name="_GoBack"/>
       <w:bookmarkEnd w:id="0"/>
     </w:p>

</xml_diff>

<commit_message>
introduce features of a Repository
</commit_message>
<xml_diff>
--- a/Huong dan git.docx
+++ b/Huong dan git.docx
@@ -1092,8 +1092,6 @@
         </w:rPr>
         <w:t xml:space="preserve">Problem 02: </w:t>
       </w:r>
-      <w:bookmarkStart w:id="0" w:name="_GoBack"/>
-      <w:bookmarkEnd w:id="0"/>
       <w:r>
         <w:rPr>
           <w:rFonts w:ascii="Courier New" w:eastAsia="Times New Roman" w:hAnsi="Courier New" w:cs="Courier New"/>
@@ -1165,16 +1163,7 @@
       </w:r>
     </w:p>
     <w:p>
-      <w:r>
-        <w:rPr>
-          <w:rFonts w:ascii="Courier New" w:eastAsia="Times New Roman" w:hAnsi="Courier New" w:cs="Courier New"/>
-          <w:color w:val="4D4D4C"/>
-          <w:sz w:val="24"/>
-          <w:szCs w:val="24"/>
-        </w:rPr>
-        <w:t xml:space="preserve">git </w:t>
-      </w:r>
-      <w:r>
+      <w:pPr>
         <w:rPr>
           <w:rFonts w:ascii="&amp;quot" w:eastAsia="Times New Roman" w:hAnsi="&amp;quot" w:cs="Times New Roman"/>
           <w:color w:val="8959A8"/>
@@ -1182,8 +1171,196 @@
           <w:szCs w:val="24"/>
           <w:bdr w:val="none" w:sz="0" w:space="0" w:color="auto" w:frame="1"/>
         </w:rPr>
+      </w:pPr>
+      <w:r>
+        <w:rPr>
+          <w:rFonts w:ascii="Courier New" w:eastAsia="Times New Roman" w:hAnsi="Courier New" w:cs="Courier New"/>
+          <w:color w:val="4D4D4C"/>
+          <w:sz w:val="24"/>
+          <w:szCs w:val="24"/>
+        </w:rPr>
+        <w:t xml:space="preserve">git </w:t>
+      </w:r>
+      <w:r>
+        <w:rPr>
+          <w:rFonts w:ascii="&amp;quot" w:eastAsia="Times New Roman" w:hAnsi="&amp;quot" w:cs="Times New Roman"/>
+          <w:color w:val="8959A8"/>
+          <w:sz w:val="24"/>
+          <w:szCs w:val="24"/>
+          <w:bdr w:val="none" w:sz="0" w:space="0" w:color="auto" w:frame="1"/>
+        </w:rPr>
         <w:t>reset</w:t>
       </w:r>
+    </w:p>
+    <w:p>
+      <w:pPr>
+        <w:rPr>
+          <w:rFonts w:ascii="&amp;quot" w:eastAsia="Times New Roman" w:hAnsi="&amp;quot" w:cs="Times New Roman"/>
+          <w:color w:val="8959A8"/>
+          <w:sz w:val="24"/>
+          <w:szCs w:val="24"/>
+          <w:bdr w:val="none" w:sz="0" w:space="0" w:color="auto" w:frame="1"/>
+        </w:rPr>
+      </w:pPr>
+    </w:p>
+    <w:p>
+      <w:pPr>
+        <w:rPr>
+          <w:rFonts w:ascii="&amp;quot" w:eastAsia="Times New Roman" w:hAnsi="&amp;quot" w:cs="Times New Roman"/>
+          <w:sz w:val="24"/>
+          <w:szCs w:val="24"/>
+          <w:bdr w:val="none" w:sz="0" w:space="0" w:color="auto" w:frame="1"/>
+        </w:rPr>
+      </w:pPr>
+      <w:r>
+        <w:rPr>
+          <w:rFonts w:ascii="&amp;quot" w:eastAsia="Times New Roman" w:hAnsi="&amp;quot" w:cs="Times New Roman"/>
+          <w:sz w:val="24"/>
+          <w:szCs w:val="24"/>
+          <w:bdr w:val="none" w:sz="0" w:space="0" w:color="auto" w:frame="1"/>
+        </w:rPr>
+        <w:lastRenderedPageBreak/>
+        <w:t>Repository features:</w:t>
+      </w:r>
+    </w:p>
+    <w:p>
+      <w:pPr>
+        <w:pStyle w:val="ListParagraph"/>
+        <w:numPr>
+          <w:ilvl w:val="0"/>
+          <w:numId w:val="4"/>
+        </w:numPr>
+      </w:pPr>
+      <w:r>
+        <w:t>I</w:t>
+      </w:r>
+      <w:r>
+        <w:t>ssue</w:t>
+      </w:r>
+      <w:r>
+        <w:t>: title, write (markdown)</w:t>
+      </w:r>
+    </w:p>
+    <w:p>
+      <w:pPr>
+        <w:pStyle w:val="ListParagraph"/>
+        <w:numPr>
+          <w:ilvl w:val="0"/>
+          <w:numId w:val="4"/>
+        </w:numPr>
+      </w:pPr>
+      <w:r>
+        <w:t xml:space="preserve">Pull requests: </w:t>
+      </w:r>
+    </w:p>
+    <w:p>
+      <w:pPr>
+        <w:pStyle w:val="ListParagraph"/>
+        <w:numPr>
+          <w:ilvl w:val="0"/>
+          <w:numId w:val="4"/>
+        </w:numPr>
+      </w:pPr>
+      <w:r>
+        <w:t>Projects: project board contain các nhiệm vụ, vấn đề, giả sử cho dự án</w:t>
+      </w:r>
+      <w:r>
+        <w:t>. Bạn có thể quản lý và ưu tiên cho công việc.</w:t>
+      </w:r>
+    </w:p>
+    <w:p>
+      <w:pPr>
+        <w:pStyle w:val="ListParagraph"/>
+        <w:numPr>
+          <w:ilvl w:val="0"/>
+          <w:numId w:val="4"/>
+        </w:numPr>
+      </w:pPr>
+      <w:r>
+        <w:t>Wiki: sử dụng cho tài liệu</w:t>
+      </w:r>
+    </w:p>
+    <w:p>
+      <w:pPr>
+        <w:pStyle w:val="ListParagraph"/>
+        <w:numPr>
+          <w:ilvl w:val="0"/>
+          <w:numId w:val="4"/>
+        </w:numPr>
+      </w:pPr>
+      <w:r>
+        <w:t>Insights: ai là người đóng góp quan trọng</w:t>
+      </w:r>
+      <w:r>
+        <w:t xml:space="preserve"> hoặc tích cực nhất</w:t>
+      </w:r>
+      <w:r>
+        <w:t>: contributors, traffic, commits, code frequency</w:t>
+      </w:r>
+      <w:r>
+        <w:t>, fork</w:t>
+      </w:r>
+    </w:p>
+    <w:p>
+      <w:pPr>
+        <w:pStyle w:val="ListParagraph"/>
+        <w:numPr>
+          <w:ilvl w:val="0"/>
+          <w:numId w:val="4"/>
+        </w:numPr>
+      </w:pPr>
+      <w:r>
+        <w:t>Setting: làm việc với repository</w:t>
+      </w:r>
+    </w:p>
+    <w:p>
+      <w:r>
+        <w:t>Bringing in more people:</w:t>
+      </w:r>
+    </w:p>
+    <w:p>
+      <w:pPr>
+        <w:pStyle w:val="ListParagraph"/>
+        <w:numPr>
+          <w:ilvl w:val="0"/>
+          <w:numId w:val="5"/>
+        </w:numPr>
+      </w:pPr>
+      <w:r>
+        <w:t>Collaborators</w:t>
+      </w:r>
+      <w:r>
+        <w:t>: Settings -&gt; Collaborators</w:t>
+      </w:r>
+    </w:p>
+    <w:p>
+      <w:pPr>
+        <w:pStyle w:val="ListParagraph"/>
+        <w:numPr>
+          <w:ilvl w:val="0"/>
+          <w:numId w:val="5"/>
+        </w:numPr>
+      </w:pPr>
+      <w:r>
+        <w:t>Contributors</w:t>
+      </w:r>
+    </w:p>
+    <w:p>
+      <w:r>
+        <w:t>Summary:</w:t>
+      </w:r>
+    </w:p>
+    <w:p>
+      <w:r>
+        <w:t>It all evolves around repositories</w:t>
+      </w:r>
+    </w:p>
+    <w:p>
+      <w:r>
+        <w:t>GitHub is our remote area</w:t>
+      </w:r>
+      <w:bookmarkStart w:id="0" w:name="_GoBack"/>
+      <w:bookmarkEnd w:id="0"/>
     </w:p>
     <w:sectPr>
       <w:pgSz w:w="12240" w:h="15840"/>
@@ -1287,6 +1464,185 @@
     </w:lvl>
   </w:abstractNum>
   <w:abstractNum w:abstractNumId="1" w15:restartNumberingAfterBreak="0">
+    <w:nsid w:val="177E7CCD"/>
+    <w:multiLevelType w:val="hybridMultilevel"/>
+    <w:tmpl w:val="A7E8DE84"/>
+    <w:lvl w:ilvl="0" w:tplc="0409000F">
+      <w:start w:val="1"/>
+      <w:numFmt w:val="decimal"/>
+      <w:lvlText w:val="%1."/>
+      <w:lvlJc w:val="left"/>
+      <w:pPr>
+        <w:ind w:left="720" w:hanging="360"/>
+      </w:pPr>
+      <w:rPr>
+        <w:rFonts w:hint="default"/>
+      </w:rPr>
+    </w:lvl>
+    <w:lvl w:ilvl="1" w:tplc="04090019" w:tentative="1">
+      <w:start w:val="1"/>
+      <w:numFmt w:val="lowerLetter"/>
+      <w:lvlText w:val="%2."/>
+      <w:lvlJc w:val="left"/>
+      <w:pPr>
+        <w:ind w:left="1440" w:hanging="360"/>
+      </w:pPr>
+    </w:lvl>
+    <w:lvl w:ilvl="2" w:tplc="0409001B" w:tentative="1">
+      <w:start w:val="1"/>
+      <w:numFmt w:val="lowerRoman"/>
+      <w:lvlText w:val="%3."/>
+      <w:lvlJc w:val="right"/>
+      <w:pPr>
+        <w:ind w:left="2160" w:hanging="180"/>
+      </w:pPr>
+    </w:lvl>
+    <w:lvl w:ilvl="3" w:tplc="0409000F" w:tentative="1">
+      <w:start w:val="1"/>
+      <w:numFmt w:val="decimal"/>
+      <w:lvlText w:val="%4."/>
+      <w:lvlJc w:val="left"/>
+      <w:pPr>
+        <w:ind w:left="2880" w:hanging="360"/>
+      </w:pPr>
+    </w:lvl>
+    <w:lvl w:ilvl="4" w:tplc="04090019" w:tentative="1">
+      <w:start w:val="1"/>
+      <w:numFmt w:val="lowerLetter"/>
+      <w:lvlText w:val="%5."/>
+      <w:lvlJc w:val="left"/>
+      <w:pPr>
+        <w:ind w:left="3600" w:hanging="360"/>
+      </w:pPr>
+    </w:lvl>
+    <w:lvl w:ilvl="5" w:tplc="0409001B" w:tentative="1">
+      <w:start w:val="1"/>
+      <w:numFmt w:val="lowerRoman"/>
+      <w:lvlText w:val="%6."/>
+      <w:lvlJc w:val="right"/>
+      <w:pPr>
+        <w:ind w:left="4320" w:hanging="180"/>
+      </w:pPr>
+    </w:lvl>
+    <w:lvl w:ilvl="6" w:tplc="0409000F" w:tentative="1">
+      <w:start w:val="1"/>
+      <w:numFmt w:val="decimal"/>
+      <w:lvlText w:val="%7."/>
+      <w:lvlJc w:val="left"/>
+      <w:pPr>
+        <w:ind w:left="5040" w:hanging="360"/>
+      </w:pPr>
+    </w:lvl>
+    <w:lvl w:ilvl="7" w:tplc="04090019" w:tentative="1">
+      <w:start w:val="1"/>
+      <w:numFmt w:val="lowerLetter"/>
+      <w:lvlText w:val="%8."/>
+      <w:lvlJc w:val="left"/>
+      <w:pPr>
+        <w:ind w:left="5760" w:hanging="360"/>
+      </w:pPr>
+    </w:lvl>
+    <w:lvl w:ilvl="8" w:tplc="0409001B" w:tentative="1">
+      <w:start w:val="1"/>
+      <w:numFmt w:val="lowerRoman"/>
+      <w:lvlText w:val="%9."/>
+      <w:lvlJc w:val="right"/>
+      <w:pPr>
+        <w:ind w:left="6480" w:hanging="180"/>
+      </w:pPr>
+    </w:lvl>
+  </w:abstractNum>
+  <w:abstractNum w:abstractNumId="2" w15:restartNumberingAfterBreak="0">
+    <w:nsid w:val="4425073D"/>
+    <w:multiLevelType w:val="hybridMultilevel"/>
+    <w:tmpl w:val="2AEAD59A"/>
+    <w:lvl w:ilvl="0" w:tplc="3FC02DB0">
+      <w:start w:val="1"/>
+      <w:numFmt w:val="decimal"/>
+      <w:lvlText w:val="%1."/>
+      <w:lvlJc w:val="left"/>
+      <w:pPr>
+        <w:ind w:left="720" w:hanging="360"/>
+      </w:pPr>
+      <w:rPr>
+        <w:rFonts w:ascii="&amp;quot" w:eastAsia="Times New Roman" w:hAnsi="&amp;quot" w:cs="Times New Roman" w:hint="default"/>
+        <w:sz w:val="24"/>
+      </w:rPr>
+    </w:lvl>
+    <w:lvl w:ilvl="1" w:tplc="04090019" w:tentative="1">
+      <w:start w:val="1"/>
+      <w:numFmt w:val="lowerLetter"/>
+      <w:lvlText w:val="%2."/>
+      <w:lvlJc w:val="left"/>
+      <w:pPr>
+        <w:ind w:left="1440" w:hanging="360"/>
+      </w:pPr>
+    </w:lvl>
+    <w:lvl w:ilvl="2" w:tplc="0409001B" w:tentative="1">
+      <w:start w:val="1"/>
+      <w:numFmt w:val="lowerRoman"/>
+      <w:lvlText w:val="%3."/>
+      <w:lvlJc w:val="right"/>
+      <w:pPr>
+        <w:ind w:left="2160" w:hanging="180"/>
+      </w:pPr>
+    </w:lvl>
+    <w:lvl w:ilvl="3" w:tplc="0409000F" w:tentative="1">
+      <w:start w:val="1"/>
+      <w:numFmt w:val="decimal"/>
+      <w:lvlText w:val="%4."/>
+      <w:lvlJc w:val="left"/>
+      <w:pPr>
+        <w:ind w:left="2880" w:hanging="360"/>
+      </w:pPr>
+    </w:lvl>
+    <w:lvl w:ilvl="4" w:tplc="04090019" w:tentative="1">
+      <w:start w:val="1"/>
+      <w:numFmt w:val="lowerLetter"/>
+      <w:lvlText w:val="%5."/>
+      <w:lvlJc w:val="left"/>
+      <w:pPr>
+        <w:ind w:left="3600" w:hanging="360"/>
+      </w:pPr>
+    </w:lvl>
+    <w:lvl w:ilvl="5" w:tplc="0409001B" w:tentative="1">
+      <w:start w:val="1"/>
+      <w:numFmt w:val="lowerRoman"/>
+      <w:lvlText w:val="%6."/>
+      <w:lvlJc w:val="right"/>
+      <w:pPr>
+        <w:ind w:left="4320" w:hanging="180"/>
+      </w:pPr>
+    </w:lvl>
+    <w:lvl w:ilvl="6" w:tplc="0409000F" w:tentative="1">
+      <w:start w:val="1"/>
+      <w:numFmt w:val="decimal"/>
+      <w:lvlText w:val="%7."/>
+      <w:lvlJc w:val="left"/>
+      <w:pPr>
+        <w:ind w:left="5040" w:hanging="360"/>
+      </w:pPr>
+    </w:lvl>
+    <w:lvl w:ilvl="7" w:tplc="04090019" w:tentative="1">
+      <w:start w:val="1"/>
+      <w:numFmt w:val="lowerLetter"/>
+      <w:lvlText w:val="%8."/>
+      <w:lvlJc w:val="left"/>
+      <w:pPr>
+        <w:ind w:left="5760" w:hanging="360"/>
+      </w:pPr>
+    </w:lvl>
+    <w:lvl w:ilvl="8" w:tplc="0409001B" w:tentative="1">
+      <w:start w:val="1"/>
+      <w:numFmt w:val="lowerRoman"/>
+      <w:lvlText w:val="%9."/>
+      <w:lvlJc w:val="right"/>
+      <w:pPr>
+        <w:ind w:left="6480" w:hanging="180"/>
+      </w:pPr>
+    </w:lvl>
+  </w:abstractNum>
+  <w:abstractNum w:abstractNumId="3" w15:restartNumberingAfterBreak="0">
     <w:nsid w:val="60F56F5A"/>
     <w:multiLevelType w:val="hybridMultilevel"/>
     <w:tmpl w:val="F6DE5BEA"/>
@@ -1398,7 +1754,7 @@
       </w:rPr>
     </w:lvl>
   </w:abstractNum>
-  <w:abstractNum w:abstractNumId="2" w15:restartNumberingAfterBreak="0">
+  <w:abstractNum w:abstractNumId="4" w15:restartNumberingAfterBreak="0">
     <w:nsid w:val="6C292F08"/>
     <w:multiLevelType w:val="multilevel"/>
     <w:tmpl w:val="E182D4CA"/>
@@ -1515,10 +1871,16 @@
     <w:abstractNumId w:val="0"/>
   </w:num>
   <w:num w:numId="2">
-    <w:abstractNumId w:val="1"/>
+    <w:abstractNumId w:val="3"/>
   </w:num>
   <w:num w:numId="3">
+    <w:abstractNumId w:val="4"/>
+  </w:num>
+  <w:num w:numId="4">
     <w:abstractNumId w:val="2"/>
+  </w:num>
+  <w:num w:numId="5">
+    <w:abstractNumId w:val="1"/>
   </w:num>
 </w:numbering>
 </file>

</xml_diff>